<commit_message>
Make minor changes to presentation, documentation and README.md
</commit_message>
<xml_diff>
--- a/doc/Indigo Documentation.docx
+++ b/doc/Indigo Documentation.docx
@@ -102,7 +102,7 @@
                                 <w:szCs w:val="40"/>
                                 <w:lang w:val="en-GB"/>
                               </w:rPr>
-                              <w:t>20</w:t>
+                              <w:t>15</w:t>
                             </w:r>
                             <w:r>
                               <w:rPr>
@@ -120,7 +120,16 @@
                                 <w:szCs w:val="40"/>
                                 <w:lang w:val="en-GB"/>
                               </w:rPr>
-                              <w:t>03</w:t>
+                              <w:t>0</w:t>
+                            </w:r>
+                            <w:r>
+                              <w:rPr>
+                                <w:rFonts w:ascii="Georgia" w:hAnsi="Georgia"/>
+                                <w:sz w:val="40"/>
+                                <w:szCs w:val="40"/>
+                                <w:lang w:val="en-GB"/>
+                              </w:rPr>
+                              <w:t>5</w:t>
                             </w:r>
                             <w:r>
                               <w:rPr>
@@ -204,7 +213,7 @@
                           <w:szCs w:val="40"/>
                           <w:lang w:val="en-GB"/>
                         </w:rPr>
-                        <w:t>20</w:t>
+                        <w:t>15</w:t>
                       </w:r>
                       <w:r>
                         <w:rPr>
@@ -222,7 +231,16 @@
                           <w:szCs w:val="40"/>
                           <w:lang w:val="en-GB"/>
                         </w:rPr>
-                        <w:t>03</w:t>
+                        <w:t>0</w:t>
+                      </w:r>
+                      <w:r>
+                        <w:rPr>
+                          <w:rFonts w:ascii="Georgia" w:hAnsi="Georgia"/>
+                          <w:sz w:val="40"/>
+                          <w:szCs w:val="40"/>
+                          <w:lang w:val="en-GB"/>
+                        </w:rPr>
+                        <w:t>5</w:t>
                       </w:r>
                       <w:r>
                         <w:rPr>
@@ -345,7 +363,6 @@
           <w:sz w:val="24"/>
           <w:szCs w:val="24"/>
           <w:u w:val="none"/>
-          <w:lang w:val="de-DE"/>
         </w:rPr>
       </w:pPr>
       <w:hyperlink w:anchor="Website_and_interactive_timeline" w:history="1">
@@ -357,7 +374,6 @@
             <w:sz w:val="24"/>
             <w:szCs w:val="24"/>
             <w:u w:val="none"/>
-            <w:lang w:val="de-DE"/>
           </w:rPr>
           <w:t xml:space="preserve">Website and interactive </w:t>
         </w:r>
@@ -369,7 +385,6 @@
             <w:sz w:val="24"/>
             <w:szCs w:val="24"/>
             <w:u w:val="none"/>
-            <w:lang w:val="de-DE"/>
           </w:rPr>
           <w:t>timeline</w:t>
         </w:r>
@@ -381,7 +396,6 @@
             <w:sz w:val="24"/>
             <w:szCs w:val="24"/>
             <w:u w:val="none"/>
-            <w:lang w:val="de-DE"/>
           </w:rPr>
           <w:tab/>
         </w:r>
@@ -393,7 +407,6 @@
             <w:sz w:val="24"/>
             <w:szCs w:val="24"/>
             <w:u w:val="none"/>
-            <w:lang w:val="de-DE"/>
           </w:rPr>
           <w:t>3</w:t>
         </w:r>
@@ -414,7 +427,6 @@
           <w:sz w:val="24"/>
           <w:szCs w:val="24"/>
           <w:u w:val="none"/>
-          <w:lang w:val="de-DE"/>
         </w:rPr>
       </w:pPr>
       <w:r>
@@ -425,7 +437,6 @@
           <w:sz w:val="24"/>
           <w:szCs w:val="24"/>
           <w:u w:val="none"/>
-          <w:lang w:val="de-DE"/>
         </w:rPr>
         <w:tab/>
       </w:r>
@@ -438,7 +449,6 @@
             <w:sz w:val="24"/>
             <w:szCs w:val="24"/>
             <w:u w:val="none"/>
-            <w:lang w:val="de-DE"/>
           </w:rPr>
           <w:t>Project Information and Plan</w:t>
         </w:r>
@@ -450,7 +460,6 @@
             <w:sz w:val="24"/>
             <w:szCs w:val="24"/>
             <w:u w:val="none"/>
-            <w:lang w:val="de-DE"/>
           </w:rPr>
           <w:tab/>
         </w:r>
@@ -462,7 +471,6 @@
             <w:sz w:val="24"/>
             <w:szCs w:val="24"/>
             <w:u w:val="none"/>
-            <w:lang w:val="de-DE"/>
           </w:rPr>
           <w:t>3</w:t>
         </w:r>
@@ -483,7 +491,6 @@
           <w:sz w:val="24"/>
           <w:szCs w:val="24"/>
           <w:u w:val="none"/>
-          <w:lang w:val="de-DE"/>
         </w:rPr>
       </w:pPr>
       <w:r>
@@ -494,7 +501,6 @@
           <w:sz w:val="24"/>
           <w:szCs w:val="24"/>
           <w:u w:val="none"/>
-          <w:lang w:val="de-DE"/>
         </w:rPr>
         <w:tab/>
       </w:r>
@@ -507,7 +513,6 @@
             <w:sz w:val="24"/>
             <w:szCs w:val="24"/>
             <w:u w:val="none"/>
-            <w:lang w:val="de-DE"/>
           </w:rPr>
           <w:t>Team Information</w:t>
         </w:r>
@@ -519,7 +524,6 @@
             <w:sz w:val="24"/>
             <w:szCs w:val="24"/>
             <w:u w:val="none"/>
-            <w:lang w:val="de-DE"/>
           </w:rPr>
           <w:tab/>
           <w:t>3</w:t>
@@ -541,7 +545,6 @@
           <w:sz w:val="24"/>
           <w:szCs w:val="24"/>
           <w:u w:val="none"/>
-          <w:lang w:val="de-DE"/>
         </w:rPr>
       </w:pPr>
       <w:r>
@@ -552,7 +555,6 @@
           <w:sz w:val="24"/>
           <w:szCs w:val="24"/>
           <w:u w:val="none"/>
-          <w:lang w:val="de-DE"/>
         </w:rPr>
         <w:tab/>
       </w:r>
@@ -565,7 +567,6 @@
             <w:sz w:val="24"/>
             <w:szCs w:val="24"/>
             <w:u w:val="none"/>
-            <w:lang w:val="de-DE"/>
           </w:rPr>
           <w:t>Introduction</w:t>
         </w:r>
@@ -577,7 +578,6 @@
             <w:sz w:val="24"/>
             <w:szCs w:val="24"/>
             <w:u w:val="none"/>
-            <w:lang w:val="de-DE"/>
           </w:rPr>
           <w:tab/>
         </w:r>
@@ -589,7 +589,6 @@
             <w:sz w:val="24"/>
             <w:szCs w:val="24"/>
             <w:u w:val="none"/>
-            <w:lang w:val="de-DE"/>
           </w:rPr>
           <w:t>3</w:t>
         </w:r>
@@ -610,7 +609,6 @@
           <w:sz w:val="24"/>
           <w:szCs w:val="24"/>
           <w:u w:val="none"/>
-          <w:lang w:val="de-DE"/>
         </w:rPr>
       </w:pPr>
       <w:r>
@@ -621,7 +619,6 @@
           <w:sz w:val="24"/>
           <w:szCs w:val="24"/>
           <w:u w:val="none"/>
-          <w:lang w:val="de-DE"/>
         </w:rPr>
         <w:tab/>
       </w:r>
@@ -634,7 +631,6 @@
             <w:sz w:val="24"/>
             <w:szCs w:val="24"/>
             <w:u w:val="none"/>
-            <w:lang w:val="de-DE"/>
           </w:rPr>
           <w:t>Ways of Realization</w:t>
         </w:r>
@@ -646,7 +642,6 @@
             <w:sz w:val="24"/>
             <w:szCs w:val="24"/>
             <w:u w:val="none"/>
-            <w:lang w:val="de-DE"/>
           </w:rPr>
           <w:tab/>
         </w:r>
@@ -658,7 +653,6 @@
             <w:sz w:val="24"/>
             <w:szCs w:val="24"/>
             <w:u w:val="none"/>
-            <w:lang w:val="de-DE"/>
           </w:rPr>
           <w:t>4</w:t>
         </w:r>
@@ -679,7 +673,6 @@
           <w:sz w:val="24"/>
           <w:szCs w:val="24"/>
           <w:u w:val="none"/>
-          <w:lang w:val="de-DE"/>
         </w:rPr>
       </w:pPr>
       <w:r>
@@ -690,7 +683,6 @@
           <w:sz w:val="24"/>
           <w:szCs w:val="24"/>
           <w:u w:val="none"/>
-          <w:lang w:val="de-DE"/>
         </w:rPr>
         <w:tab/>
       </w:r>
@@ -703,7 +695,6 @@
             <w:sz w:val="24"/>
             <w:szCs w:val="24"/>
             <w:u w:val="none"/>
-            <w:lang w:val="de-DE"/>
           </w:rPr>
           <w:t>Block Scheme</w:t>
         </w:r>
@@ -715,20 +706,8 @@
             <w:sz w:val="24"/>
             <w:szCs w:val="24"/>
             <w:u w:val="none"/>
-            <w:lang w:val="de-DE"/>
           </w:rPr>
           <w:tab/>
-        </w:r>
-        <w:r>
-          <w:rPr>
-            <w:rStyle w:val="Hyperlink"/>
-            <w:rFonts w:cstheme="minorHAnsi"/>
-            <w:color w:val="auto"/>
-            <w:sz w:val="24"/>
-            <w:szCs w:val="24"/>
-            <w:u w:val="none"/>
-            <w:lang w:val="de-DE"/>
-          </w:rPr>
           <w:t>4</w:t>
         </w:r>
       </w:hyperlink>
@@ -748,7 +727,6 @@
           <w:sz w:val="24"/>
           <w:szCs w:val="24"/>
           <w:u w:val="none"/>
-          <w:lang w:val="de-DE"/>
         </w:rPr>
       </w:pPr>
       <w:hyperlink w:anchor="Work_Plan" w:history="1">
@@ -760,7 +738,6 @@
             <w:sz w:val="24"/>
             <w:szCs w:val="24"/>
             <w:u w:val="none"/>
-            <w:lang w:val="de-DE"/>
           </w:rPr>
           <w:t>Work Plan</w:t>
         </w:r>
@@ -772,7 +749,6 @@
             <w:sz w:val="24"/>
             <w:szCs w:val="24"/>
             <w:u w:val="none"/>
-            <w:lang w:val="de-DE"/>
           </w:rPr>
           <w:tab/>
         </w:r>
@@ -784,7 +760,6 @@
             <w:sz w:val="24"/>
             <w:szCs w:val="24"/>
             <w:u w:val="none"/>
-            <w:lang w:val="de-DE"/>
           </w:rPr>
           <w:t>5</w:t>
         </w:r>
@@ -802,7 +777,6 @@
           <w:rFonts w:cstheme="minorHAnsi"/>
           <w:sz w:val="24"/>
           <w:szCs w:val="24"/>
-          <w:lang w:val="de-DE"/>
         </w:rPr>
       </w:pPr>
       <w:r>
@@ -813,7 +787,6 @@
           <w:sz w:val="24"/>
           <w:szCs w:val="24"/>
           <w:u w:val="none"/>
-          <w:lang w:val="de-DE"/>
         </w:rPr>
         <w:tab/>
       </w:r>
@@ -826,7 +799,6 @@
             <w:sz w:val="24"/>
             <w:szCs w:val="24"/>
             <w:u w:val="none"/>
-            <w:lang w:val="de-DE"/>
           </w:rPr>
           <w:t>Tasks for completion</w:t>
         </w:r>
@@ -838,7 +810,6 @@
             <w:sz w:val="24"/>
             <w:szCs w:val="24"/>
             <w:u w:val="none"/>
-            <w:lang w:val="de-DE"/>
           </w:rPr>
           <w:tab/>
         </w:r>
@@ -850,7 +821,6 @@
             <w:sz w:val="24"/>
             <w:szCs w:val="24"/>
             <w:u w:val="none"/>
-            <w:lang w:val="de-DE"/>
           </w:rPr>
           <w:t>6</w:t>
         </w:r>
@@ -873,6 +843,8 @@
         </w:rPr>
       </w:pPr>
     </w:p>
+    <w:bookmarkStart w:id="0" w:name="Website_and_interactive_timeline"/>
+    <w:bookmarkEnd w:id="0"/>
     <w:p>
       <w:pPr>
         <w:spacing w:after="80"/>
@@ -884,8 +856,6 @@
           <w:lang w:val="en-GB"/>
         </w:rPr>
       </w:pPr>
-      <w:bookmarkStart w:id="0" w:name="Website_and_interactive_timeline"/>
-      <w:bookmarkEnd w:id="0"/>
       <w:r>
         <w:rPr>
           <w:rFonts w:ascii="Times New Roman" w:hAnsi="Times New Roman" w:cs="Times New Roman"/>
@@ -2583,6 +2553,8 @@
         <w:br w:type="page"/>
       </w:r>
     </w:p>
+    <w:bookmarkStart w:id="6" w:name="Work_Plan"/>
+    <w:bookmarkEnd w:id="6"/>
     <w:p>
       <w:pPr>
         <w:jc w:val="center"/>
@@ -2592,8 +2564,6 @@
           <w:szCs w:val="32"/>
         </w:rPr>
       </w:pPr>
-      <w:bookmarkStart w:id="6" w:name="Work_Plan"/>
-      <w:bookmarkEnd w:id="6"/>
       <w:r>
         <w:rPr>
           <w:rFonts w:ascii="Times New Roman" w:hAnsi="Times New Roman" w:cs="Times New Roman"/>
@@ -3003,14 +2973,7 @@
                 <w:rFonts w:cstheme="minorHAnsi"/>
                 <w:lang w:val="en-GB"/>
               </w:rPr>
-              <w:t xml:space="preserve">The </w:t>
-            </w:r>
-            <w:r>
-              <w:rPr>
-                <w:rFonts w:cstheme="minorHAnsi"/>
-                <w:lang w:val="en-GB"/>
-              </w:rPr>
-              <w:t>card textures were designed by the QA in Figma. The design is strongly influenced by the card game bOOleO.</w:t>
+              <w:t>The card textures were designed by the QA in Figma. The design is strongly influenced by the card game bOOleO.</w:t>
             </w:r>
           </w:p>
         </w:tc>
@@ -3094,35 +3057,7 @@
                 <w:rFonts w:cstheme="minorHAnsi"/>
                 <w:lang w:val="en-GB"/>
               </w:rPr>
-              <w:t>The initial</w:t>
-            </w:r>
-            <w:r>
-              <w:rPr>
-                <w:rFonts w:cstheme="minorHAnsi"/>
-                <w:lang w:val="en-GB"/>
-              </w:rPr>
-              <w:t xml:space="preserve"> binary cards were</w:t>
-            </w:r>
-            <w:r>
-              <w:rPr>
-                <w:rFonts w:cstheme="minorHAnsi"/>
-                <w:lang w:val="en-GB"/>
-              </w:rPr>
-              <w:t xml:space="preserve"> </w:t>
-            </w:r>
-            <w:r>
-              <w:rPr>
-                <w:rFonts w:cstheme="minorHAnsi"/>
-                <w:lang w:val="en-GB"/>
-              </w:rPr>
-              <w:t>loaded by the back-end developers.</w:t>
-            </w:r>
-            <w:r>
-              <w:rPr>
-                <w:rFonts w:cstheme="minorHAnsi"/>
-                <w:lang w:val="en-GB"/>
-              </w:rPr>
-              <w:t xml:space="preserve"> </w:t>
+              <w:t xml:space="preserve">The initial binary cards were loaded by the back-end developers. </w:t>
             </w:r>
             <w:r>
               <w:rPr>
@@ -4910,6 +4845,7 @@
     <w:lsdException w:name="HTML Sample" w:semiHidden="1" w:unhideWhenUsed="1"/>
     <w:lsdException w:name="HTML Typewriter" w:semiHidden="1" w:unhideWhenUsed="1"/>
     <w:lsdException w:name="HTML Variable" w:semiHidden="1" w:unhideWhenUsed="1"/>
+    <w:lsdException w:name="Normal Table" w:semiHidden="1" w:unhideWhenUsed="1"/>
     <w:lsdException w:name="annotation subject" w:semiHidden="1" w:unhideWhenUsed="1"/>
     <w:lsdException w:name="No List" w:semiHidden="1" w:unhideWhenUsed="1"/>
     <w:lsdException w:name="Outline List 1" w:semiHidden="1" w:unhideWhenUsed="1"/>
@@ -4952,8 +4888,11 @@
     <w:lsdException w:name="Table Contemporary" w:semiHidden="1" w:unhideWhenUsed="1"/>
     <w:lsdException w:name="Table Elegant" w:semiHidden="1" w:unhideWhenUsed="1"/>
     <w:lsdException w:name="Table Professional" w:semiHidden="1" w:unhideWhenUsed="1"/>
+    <w:lsdException w:name="Table Subtle 1" w:semiHidden="1" w:unhideWhenUsed="1"/>
     <w:lsdException w:name="Table Subtle 2" w:semiHidden="1" w:unhideWhenUsed="1"/>
     <w:lsdException w:name="Table Web 1" w:semiHidden="1" w:unhideWhenUsed="1"/>
+    <w:lsdException w:name="Table Web 2" w:semiHidden="1" w:unhideWhenUsed="1"/>
+    <w:lsdException w:name="Table Web 3" w:semiHidden="1" w:unhideWhenUsed="1"/>
     <w:lsdException w:name="Balloon Text" w:semiHidden="1" w:unhideWhenUsed="1"/>
     <w:lsdException w:name="Table Grid" w:uiPriority="39"/>
     <w:lsdException w:name="Table Theme" w:semiHidden="1" w:unhideWhenUsed="1"/>

</xml_diff>